<commit_message>
Updated the IEEE User's Manual with the latest revisions and formatting improvements.
</commit_message>
<xml_diff>
--- a/doc/IEEE User's Manual.docx
+++ b/doc/IEEE User's Manual.docx
@@ -349,12 +349,6 @@
         <w:gridCol w:w="4608"/>
       </w:tblGrid>
       <w:tr>
-        <w:tblPrEx>
-          <w:tblCellMar>
-            <w:top w:w="0" w:type="dxa"/>
-            <w:bottom w:w="0" w:type="dxa"/>
-          </w:tblCellMar>
-        </w:tblPrEx>
         <w:tc>
           <w:tcPr>
             <w:tcW w:w="2538" w:type="dxa"/>
@@ -396,12 +390,6 @@
         </w:tc>
       </w:tr>
       <w:tr>
-        <w:tblPrEx>
-          <w:tblCellMar>
-            <w:top w:w="0" w:type="dxa"/>
-            <w:bottom w:w="0" w:type="dxa"/>
-          </w:tblCellMar>
-        </w:tblPrEx>
         <w:tc>
           <w:tcPr>
             <w:tcW w:w="2538" w:type="dxa"/>
@@ -437,12 +425,6 @@
         </w:tc>
       </w:tr>
       <w:tr>
-        <w:tblPrEx>
-          <w:tblCellMar>
-            <w:top w:w="0" w:type="dxa"/>
-            <w:bottom w:w="0" w:type="dxa"/>
-          </w:tblCellMar>
-        </w:tblPrEx>
         <w:tc>
           <w:tcPr>
             <w:tcW w:w="2538" w:type="dxa"/>
@@ -451,19 +433,30 @@
             <w:pPr>
               <w:jc w:val="center"/>
             </w:pPr>
+            <w:r>
+              <w:t>Version 1.1</w:t>
+            </w:r>
           </w:p>
         </w:tc>
         <w:tc>
           <w:tcPr>
             <w:tcW w:w="2430" w:type="dxa"/>
           </w:tcPr>
-          <w:p/>
+          <w:p>
+            <w:r>
+              <w:t>January 27, 2026</w:t>
+            </w:r>
+          </w:p>
         </w:tc>
         <w:tc>
           <w:tcPr>
             <w:tcW w:w="4608" w:type="dxa"/>
           </w:tcPr>
-          <w:p/>
+          <w:p>
+            <w:r>
+              <w:t>Expanded user documentation for data warehousing operations</w:t>
+            </w:r>
+          </w:p>
         </w:tc>
       </w:tr>
     </w:tbl>
@@ -569,6 +562,7 @@
         <w:r>
           <w:rPr>
             <w:noProof/>
+            <w:webHidden/>
           </w:rPr>
         </w:r>
         <w:r>
@@ -652,6 +646,7 @@
         <w:r>
           <w:rPr>
             <w:noProof/>
+            <w:webHidden/>
           </w:rPr>
         </w:r>
         <w:r>
@@ -735,6 +730,7 @@
         <w:r>
           <w:rPr>
             <w:noProof/>
+            <w:webHidden/>
           </w:rPr>
         </w:r>
         <w:r>
@@ -820,6 +816,7 @@
         <w:r>
           <w:rPr>
             <w:noProof/>
+            <w:webHidden/>
           </w:rPr>
         </w:r>
         <w:r>
@@ -905,6 +902,7 @@
         <w:r>
           <w:rPr>
             <w:noProof/>
+            <w:webHidden/>
           </w:rPr>
         </w:r>
         <w:r>
@@ -988,6 +986,7 @@
         <w:r>
           <w:rPr>
             <w:noProof/>
+            <w:webHidden/>
           </w:rPr>
         </w:r>
         <w:r>
@@ -1077,6 +1076,7 @@
         <w:r>
           <w:rPr>
             <w:noProof/>
+            <w:webHidden/>
           </w:rPr>
         </w:r>
         <w:r>
@@ -1166,6 +1166,7 @@
         <w:r>
           <w:rPr>
             <w:noProof/>
+            <w:webHidden/>
           </w:rPr>
         </w:r>
         <w:r>
@@ -1255,6 +1256,7 @@
         <w:r>
           <w:rPr>
             <w:noProof/>
+            <w:webHidden/>
           </w:rPr>
         </w:r>
         <w:r>
@@ -1344,6 +1346,7 @@
         <w:r>
           <w:rPr>
             <w:noProof/>
+            <w:webHidden/>
           </w:rPr>
         </w:r>
         <w:r>
@@ -1433,6 +1436,7 @@
         <w:r>
           <w:rPr>
             <w:noProof/>
+            <w:webHidden/>
           </w:rPr>
         </w:r>
         <w:r>
@@ -1522,6 +1526,7 @@
         <w:r>
           <w:rPr>
             <w:noProof/>
+            <w:webHidden/>
           </w:rPr>
         </w:r>
         <w:r>
@@ -1641,10 +1646,37 @@
     </w:p>
     <w:p>
       <w:r>
+        <w:t>This Software User’s Manual provides detailed operational guidance for users interacting with the Data Warehousing Project. The intended audience includes data warehouse engineers, system administrators, and technical users who require read or operational access to warehouse data.</w:t>
+      </w:r>
+      <w:r>
+        <w:br/>
+      </w:r>
+      <w:r>
+        <w:br/>
+        <w:t>The manual contains both instructional and reference material. Instructional sections describe common operational procedures, while reference sections provide background information, terminology, and troubleshooting guidance. Users are expected to have basic familiarity with relational database concepts and SQL querying.</w:t>
+      </w:r>
+    </w:p>
+    <w:p/>
+    <w:p>
+      <w:r>
         <w:rPr>
           <w:snapToGrid w:val="0"/>
         </w:rPr>
-        <w:t>[This section should describe the intended use of the software users manual.  The organization of the users document should effectively support its use.  If the users manual is going to contain both instructional and reference material, each type should be clearly separated into different chapters or topics.  Task-oriented documentation (instructional) should include procedures that are structured according to users tasks.  Documentation used as reference material should be arranged to provide access to individual units of information.  This section can provide an overview of the type of information provided, its intended use, and the organization of the users manual.]</w:t>
+        <w:t xml:space="preserve">[This section should describe the intended use of the software </w:t>
+      </w:r>
+      <w:proofErr w:type="gramStart"/>
+      <w:r>
+        <w:rPr>
+          <w:snapToGrid w:val="0"/>
+        </w:rPr>
+        <w:t>users</w:t>
+      </w:r>
+      <w:proofErr w:type="gramEnd"/>
+      <w:r>
+        <w:rPr>
+          <w:snapToGrid w:val="0"/>
+        </w:rPr>
+        <w:t xml:space="preserve"> manual.  The organization of the users document should effectively support its use.  If the users manual is going to contain both instructional and reference material, each type should be clearly separated into different chapters or topics.  Task-oriented documentation (instructional) should include procedures that are structured according to users tasks.  Documentation used as reference material should be arranged to provide access to individual units of information.  This section can provide an overview of the type of information provided, its intended use, and the organization of the users manual.]</w:t>
       </w:r>
     </w:p>
     <w:p>
@@ -1659,7 +1691,39 @@
     </w:p>
     <w:p>
       <w:r>
-        <w:t>[This section should identify all definitions and acronyms specific to this software users manual.  This should be an alphabetical list of application specific terminology.  All terminology used with the users manual should be consistently applied.]</w:t>
+        <w:t>This section defines terminology and acronyms specific to the Data Warehousing Project to ensure consistent understanding across engineering, analytics, and operational teams.</w:t>
+      </w:r>
+    </w:p>
+    <w:p/>
+    <w:p>
+      <w:r>
+        <w:t xml:space="preserve">[This section should identify all definitions and acronyms specific to this software </w:t>
+      </w:r>
+      <w:proofErr w:type="spellStart"/>
+      <w:proofErr w:type="gramStart"/>
+      <w:r>
+        <w:t>users</w:t>
+      </w:r>
+      <w:proofErr w:type="gramEnd"/>
+      <w:r>
+        <w:t xml:space="preserve"> manual</w:t>
+      </w:r>
+      <w:proofErr w:type="spellEnd"/>
+      <w:r>
+        <w:t xml:space="preserve">.  This should be an alphabetical list of application specific terminology.  All terminology used with the </w:t>
+      </w:r>
+      <w:proofErr w:type="spellStart"/>
+      <w:proofErr w:type="gramStart"/>
+      <w:r>
+        <w:t>users</w:t>
+      </w:r>
+      <w:proofErr w:type="gramEnd"/>
+      <w:r>
+        <w:t xml:space="preserve"> manual</w:t>
+      </w:r>
+      <w:proofErr w:type="spellEnd"/>
+      <w:r>
+        <w:t xml:space="preserve"> should be consistently applied.]</w:t>
       </w:r>
     </w:p>
     <w:p>
@@ -1692,11 +1756,123 @@
     </w:p>
     <w:p>
       <w:pPr>
+        <w:pStyle w:val="NormalIndent"/>
+        <w:numPr>
+          <w:ilvl w:val="0"/>
+          <w:numId w:val="8"/>
+        </w:numPr>
+      </w:pPr>
+      <w:r>
+        <w:rPr>
+          <w:b/>
+          <w:bCs/>
+        </w:rPr>
+        <w:t>DW</w:t>
+      </w:r>
+      <w:r>
+        <w:t xml:space="preserve"> – Data Warehouse</w:t>
+      </w:r>
+    </w:p>
+    <w:p>
+      <w:pPr>
+        <w:pStyle w:val="NormalIndent"/>
+        <w:numPr>
+          <w:ilvl w:val="0"/>
+          <w:numId w:val="8"/>
+        </w:numPr>
+      </w:pPr>
+      <w:r>
+        <w:rPr>
+          <w:b/>
+          <w:bCs/>
+        </w:rPr>
+        <w:t>DDL</w:t>
+      </w:r>
+      <w:r>
+        <w:t xml:space="preserve"> – Data Definition Language</w:t>
+      </w:r>
+    </w:p>
+    <w:p>
+      <w:pPr>
+        <w:pStyle w:val="NormalIndent"/>
+        <w:numPr>
+          <w:ilvl w:val="0"/>
+          <w:numId w:val="8"/>
+        </w:numPr>
+      </w:pPr>
+      <w:r>
+        <w:rPr>
+          <w:b/>
+          <w:bCs/>
+        </w:rPr>
+        <w:t>DML</w:t>
+      </w:r>
+      <w:r>
+        <w:t xml:space="preserve"> – Data Manipulation Language</w:t>
+      </w:r>
+    </w:p>
+    <w:p>
+      <w:pPr>
+        <w:pStyle w:val="NormalIndent"/>
+        <w:numPr>
+          <w:ilvl w:val="0"/>
+          <w:numId w:val="8"/>
+        </w:numPr>
+      </w:pPr>
+      <w:r>
+        <w:rPr>
+          <w:b/>
+          <w:bCs/>
+        </w:rPr>
+        <w:lastRenderedPageBreak/>
+        <w:t>ETL / ELT</w:t>
+      </w:r>
+      <w:r>
+        <w:t xml:space="preserve"> – Extract, Transform, Load / Extract, Load, Transform</w:t>
+      </w:r>
+    </w:p>
+    <w:p>
+      <w:pPr>
+        <w:pStyle w:val="NormalIndent"/>
+        <w:numPr>
+          <w:ilvl w:val="0"/>
+          <w:numId w:val="8"/>
+        </w:numPr>
+      </w:pPr>
+      <w:r>
+        <w:rPr>
+          <w:b/>
+          <w:bCs/>
+        </w:rPr>
+        <w:t>SCD</w:t>
+      </w:r>
+      <w:r>
+        <w:t xml:space="preserve"> – Slowly Changing Dimension</w:t>
+      </w:r>
+    </w:p>
+    <w:p>
+      <w:pPr>
+        <w:pStyle w:val="NormalIndent"/>
+        <w:numPr>
+          <w:ilvl w:val="0"/>
+          <w:numId w:val="8"/>
+        </w:numPr>
+      </w:pPr>
+      <w:r>
+        <w:rPr>
+          <w:b/>
+          <w:bCs/>
+        </w:rPr>
+        <w:t>SLA</w:t>
+      </w:r>
+      <w:r>
+        <w:t xml:space="preserve"> – Service Level Agreement</w:t>
+      </w:r>
+    </w:p>
+    <w:p>
+      <w:pPr>
         <w:pStyle w:val="Heading3"/>
       </w:pPr>
-      <w:r>
-        <w:tab/>
-      </w:r>
       <w:bookmarkStart w:id="22" w:name="_Toc301780464"/>
       <w:bookmarkStart w:id="23" w:name="_Toc301780778"/>
       <w:bookmarkStart w:id="24" w:name="_Toc301780837"/>
@@ -1726,6 +1902,101 @@
     </w:p>
     <w:p>
       <w:pPr>
+        <w:pStyle w:val="NormalIndent"/>
+        <w:numPr>
+          <w:ilvl w:val="0"/>
+          <w:numId w:val="9"/>
+        </w:numPr>
+      </w:pPr>
+      <w:r>
+        <w:rPr>
+          <w:b/>
+          <w:bCs/>
+        </w:rPr>
+        <w:t>Curated Data</w:t>
+      </w:r>
+      <w:r>
+        <w:t xml:space="preserve"> – Data that has been cleaned, validated, and structured for analytical use.</w:t>
+      </w:r>
+    </w:p>
+    <w:p>
+      <w:pPr>
+        <w:pStyle w:val="NormalIndent"/>
+        <w:numPr>
+          <w:ilvl w:val="0"/>
+          <w:numId w:val="9"/>
+        </w:numPr>
+      </w:pPr>
+      <w:r>
+        <w:rPr>
+          <w:b/>
+          <w:bCs/>
+        </w:rPr>
+        <w:t>Dimension Table</w:t>
+      </w:r>
+      <w:r>
+        <w:t xml:space="preserve"> – A table containing descriptive attributes related to facts.</w:t>
+      </w:r>
+    </w:p>
+    <w:p>
+      <w:pPr>
+        <w:pStyle w:val="NormalIndent"/>
+        <w:numPr>
+          <w:ilvl w:val="0"/>
+          <w:numId w:val="9"/>
+        </w:numPr>
+      </w:pPr>
+      <w:r>
+        <w:rPr>
+          <w:b/>
+          <w:bCs/>
+        </w:rPr>
+        <w:t>Fact Table</w:t>
+      </w:r>
+      <w:r>
+        <w:t xml:space="preserve"> – A table containing quantitative data for analysis.</w:t>
+      </w:r>
+    </w:p>
+    <w:p>
+      <w:pPr>
+        <w:pStyle w:val="NormalIndent"/>
+        <w:numPr>
+          <w:ilvl w:val="0"/>
+          <w:numId w:val="9"/>
+        </w:numPr>
+      </w:pPr>
+      <w:r>
+        <w:rPr>
+          <w:b/>
+          <w:bCs/>
+        </w:rPr>
+        <w:t>Incremental Load</w:t>
+      </w:r>
+      <w:r>
+        <w:t xml:space="preserve"> – A loading strategy that processes only new or modified records.</w:t>
+      </w:r>
+    </w:p>
+    <w:p>
+      <w:pPr>
+        <w:pStyle w:val="NormalIndent"/>
+        <w:numPr>
+          <w:ilvl w:val="0"/>
+          <w:numId w:val="9"/>
+        </w:numPr>
+      </w:pPr>
+      <w:r>
+        <w:rPr>
+          <w:b/>
+          <w:bCs/>
+        </w:rPr>
+        <w:t>Staging Area</w:t>
+      </w:r>
+      <w:r>
+        <w:t xml:space="preserve"> – Temporary storage used during data transformation and validation.</w:t>
+      </w:r>
+    </w:p>
+    <w:p>
+      <w:pPr>
         <w:pStyle w:val="Heading2"/>
       </w:pPr>
       <w:bookmarkStart w:id="32" w:name="_Toc301780462"/>
@@ -1775,6 +2046,24 @@
       <w:bookmarkEnd w:id="49"/>
     </w:p>
     <w:p>
+      <w:pPr>
+        <w:rPr>
+          <w:sz w:val="28"/>
+        </w:rPr>
+      </w:pPr>
+      <w:r>
+        <w:t>The Data Warehousing Project functions as a centralized data repository that aggregates financial time-series data from upstream collection systems. Data is ingested on a scheduled basis, validated for quality, transformed into standardized schemas, and stored for downstream analytics and machine learning applications.</w:t>
+      </w:r>
+      <w:r>
+        <w:br/>
+      </w:r>
+      <w:r>
+        <w:br/>
+        <w:t>The system is designed to operate autonomously with minimal direct user interaction. Automated pipelines manage ingestion and transformation while users primarily consume curated datasets.</w:t>
+      </w:r>
+    </w:p>
+    <w:p/>
+    <w:p>
       <w:r>
         <w:t>[This section should provide an overview of the software to include its intended use.  Descriptions of any relevant business processes or workflow activities should be included.  Any items required in support of the understanding of the software product should be included. This may require a description of theory, method, or algorithm critical to the effective use and understanding of the product.]</w:t>
       </w:r>
@@ -1785,11 +2074,26 @@
       </w:pPr>
       <w:bookmarkStart w:id="50" w:name="_Toc86481047"/>
       <w:r>
+        <w:t>General Use</w:t>
+      </w:r>
+      <w:bookmarkEnd w:id="50"/>
+    </w:p>
+    <w:p>
+      <w:r>
+        <w:t>Users interact with the data warehouse using approved SQL clients or integrated analytics tools. Typical activities include validating data freshness, executing read-only analytical queries, reviewing record counts, and exporting result sets for reporting or research purposes.</w:t>
+      </w:r>
+      <w:r>
+        <w:br/>
+      </w:r>
+      <w:r>
+        <w:br/>
+      </w:r>
+      <w:r>
         <w:lastRenderedPageBreak/>
-        <w:t>General Use</w:t>
-      </w:r>
-      <w:bookmarkEnd w:id="50"/>
-    </w:p>
+        <w:t>Direct modification of warehouse tables by end users is not permitted to ensure data integrity and consistency across downstream systems.</w:t>
+      </w:r>
+    </w:p>
+    <w:p/>
     <w:p>
       <w:r>
         <w:t>[Information should be provided in support of routine user activities.  It is important to identify actions that will be performed repetively to avoid redundancy within the users manual.  For example, describing how to cancel, or interrupt, an operation while using the software would be in this section.  Other task-oriented routine documentation could include:  Software installation and deinstallation procedures, how to log on and off the application, and the identification of basic items/actions that are common across the applications’ user interface.]</w:t>
@@ -1808,6 +2112,17 @@
         <w:t xml:space="preserve"> </w:t>
       </w:r>
     </w:p>
+    <w:p>
+      <w:pPr>
+        <w:rPr>
+          <w:sz w:val="28"/>
+        </w:rPr>
+      </w:pPr>
+      <w:r>
+        <w:t>This section provides step-by-step procedures for common operational tasks such as verifying scheduled data loads, performing validation queries, and exporting datasets. Users should ensure they have appropriate permissions prior to executing any procedures outlined in this manual.</w:t>
+      </w:r>
+    </w:p>
+    <w:p/>
     <w:p>
       <w:r>
         <w:t>[Information of a tutorial (ie., procedural) nature should be provided in the users documentation as clearly as possible.  A consistent approach to the presentation of the material is important when trying to clearly communicate a concept to the user.  The following structure is suggested:</w:t>
@@ -1857,6 +2172,12 @@
     </w:p>
     <w:p>
       <w:r>
+        <w:t>The system supports ANSI-compliant SQL commands for data retrieval. Administrative or system-level commands are restricted to authorized personnel. Users are advised to avoid long-running or resource-intensive queries during scheduled data load windows.</w:t>
+      </w:r>
+    </w:p>
+    <w:p/>
+    <w:p>
+      <w:r>
         <w:t>[The users manual should describe all software commands to include:  required and optional parameters, defaults, precedence, and syntax.  All reserved words and commands should be listed.  This section should not only provide the commands, but should also provide examples of their use.  Documentation should include a visual representation of the element, a description of its purpose, and an explanation of intended action.  A quick reference card may be included in the users documentation provided the user with the ability to rapidly refer to commonly used commands.]</w:t>
       </w:r>
     </w:p>
@@ -1872,6 +2193,12 @@
     </w:p>
     <w:p>
       <w:r>
+        <w:t>Navigation within the data warehouse is based on schema organization and standardized naming conventions. Schemas correspond to logical processing layers such as raw, staging, and curated datasets, allowing users to quickly identify the appropriate data for their needs.</w:t>
+      </w:r>
+    </w:p>
+    <w:p/>
+    <w:p>
+      <w:r>
         <w:t>[The document should describe all methods of navigation related to the software application.  All function keys, graphical user interface items, and commands used in support of application navigation should be described and supported with examples.]</w:t>
       </w:r>
     </w:p>
@@ -1885,6 +2212,19 @@
       </w:r>
       <w:bookmarkEnd w:id="54"/>
     </w:p>
+    <w:p>
+      <w:r>
+        <w:t>Common issues include access permission errors, connection timeouts, incomplete data loads, and unexpected query results. Users should collect relevant error messages and query details when reporting issues to the data warehouse support team.</w:t>
+      </w:r>
+      <w:r>
+        <w:br/>
+      </w:r>
+      <w:r>
+        <w:br/>
+        <w:t>Known issues and resolutions are documented separately and updated as system changes occur.</w:t>
+      </w:r>
+    </w:p>
+    <w:p/>
     <w:p>
       <w:r>
         <w:t>[Information in support of problem resolution (ie., reference) should address all known problems or error codes present in the software application.  Users should be provided information that will either help them recover from known problems, report unknown issues, and suggest application enhancements.]</w:t>
@@ -1903,7 +2243,11 @@
     <w:p/>
     <w:p>
       <w:r>
-        <w:t xml:space="preserve">[An index provides an effective way for users to access documented information.  It is important to remember that for an index to be useful it should contain words that users are most likely to look up and should list all topics in the users documentation.  Pay special attention to the granularity and presentation of the index topics.  Place minor key words under major one, for example instead of using </w:t>
+        <w:t xml:space="preserve">[An index provides an effective way for users to access documented information.  It is important to remember that for an index to be useful it should contain words that users are most likely to look up and should list all topics in the users documentation.  Pay </w:t>
+      </w:r>
+      <w:r>
+        <w:lastRenderedPageBreak/>
+        <w:t xml:space="preserve">special attention to the granularity and presentation of the index topics.  Place minor key words under major one, for example instead of using </w:t>
       </w:r>
       <w:r>
         <w:rPr>
@@ -2144,12 +2488,6 @@
         <w:i/>
       </w:rPr>
       <w:tab/>
-    </w:r>
-    <w:r>
-      <w:rPr>
-        <w:b/>
-        <w:i/>
-      </w:rPr>
       <w:t>1.0</w:t>
     </w:r>
   </w:p>
@@ -2318,14 +2656,7 @@
         <w:b/>
         <w:i/>
       </w:rPr>
-      <w:t>Data Warehousing Project</w:t>
-    </w:r>
-    <w:r>
-      <w:rPr>
-        <w:b/>
-        <w:i/>
-      </w:rPr>
-      <w:t xml:space="preserve"> Software </w:t>
+      <w:t xml:space="preserve">Data Warehousing Project Software </w:t>
     </w:r>
     <w:proofErr w:type="spellStart"/>
     <w:r>
@@ -2708,6 +3039,119 @@
     </w:lvl>
   </w:abstractNum>
   <w:abstractNum w:abstractNumId="5" w15:restartNumberingAfterBreak="0">
+    <w:nsid w:val="4764019A"/>
+    <w:multiLevelType w:val="hybridMultilevel"/>
+    <w:tmpl w:val="1A208B74"/>
+    <w:lvl w:ilvl="0" w:tplc="10090001">
+      <w:start w:val="1"/>
+      <w:numFmt w:val="bullet"/>
+      <w:lvlText w:val=""/>
+      <w:lvlJc w:val="left"/>
+      <w:pPr>
+        <w:ind w:left="720" w:hanging="360"/>
+      </w:pPr>
+      <w:rPr>
+        <w:rFonts w:ascii="Symbol" w:hAnsi="Symbol" w:hint="default"/>
+      </w:rPr>
+    </w:lvl>
+    <w:lvl w:ilvl="1" w:tplc="10090003" w:tentative="1">
+      <w:start w:val="1"/>
+      <w:numFmt w:val="bullet"/>
+      <w:lvlText w:val="o"/>
+      <w:lvlJc w:val="left"/>
+      <w:pPr>
+        <w:ind w:left="1440" w:hanging="360"/>
+      </w:pPr>
+      <w:rPr>
+        <w:rFonts w:ascii="Courier New" w:hAnsi="Courier New" w:cs="Courier New" w:hint="default"/>
+      </w:rPr>
+    </w:lvl>
+    <w:lvl w:ilvl="2" w:tplc="10090005" w:tentative="1">
+      <w:start w:val="1"/>
+      <w:numFmt w:val="bullet"/>
+      <w:lvlText w:val=""/>
+      <w:lvlJc w:val="left"/>
+      <w:pPr>
+        <w:ind w:left="2160" w:hanging="360"/>
+      </w:pPr>
+      <w:rPr>
+        <w:rFonts w:ascii="Wingdings" w:hAnsi="Wingdings" w:hint="default"/>
+      </w:rPr>
+    </w:lvl>
+    <w:lvl w:ilvl="3" w:tplc="10090001" w:tentative="1">
+      <w:start w:val="1"/>
+      <w:numFmt w:val="bullet"/>
+      <w:lvlText w:val=""/>
+      <w:lvlJc w:val="left"/>
+      <w:pPr>
+        <w:ind w:left="2880" w:hanging="360"/>
+      </w:pPr>
+      <w:rPr>
+        <w:rFonts w:ascii="Symbol" w:hAnsi="Symbol" w:hint="default"/>
+      </w:rPr>
+    </w:lvl>
+    <w:lvl w:ilvl="4" w:tplc="10090003" w:tentative="1">
+      <w:start w:val="1"/>
+      <w:numFmt w:val="bullet"/>
+      <w:lvlText w:val="o"/>
+      <w:lvlJc w:val="left"/>
+      <w:pPr>
+        <w:ind w:left="3600" w:hanging="360"/>
+      </w:pPr>
+      <w:rPr>
+        <w:rFonts w:ascii="Courier New" w:hAnsi="Courier New" w:cs="Courier New" w:hint="default"/>
+      </w:rPr>
+    </w:lvl>
+    <w:lvl w:ilvl="5" w:tplc="10090005" w:tentative="1">
+      <w:start w:val="1"/>
+      <w:numFmt w:val="bullet"/>
+      <w:lvlText w:val=""/>
+      <w:lvlJc w:val="left"/>
+      <w:pPr>
+        <w:ind w:left="4320" w:hanging="360"/>
+      </w:pPr>
+      <w:rPr>
+        <w:rFonts w:ascii="Wingdings" w:hAnsi="Wingdings" w:hint="default"/>
+      </w:rPr>
+    </w:lvl>
+    <w:lvl w:ilvl="6" w:tplc="10090001" w:tentative="1">
+      <w:start w:val="1"/>
+      <w:numFmt w:val="bullet"/>
+      <w:lvlText w:val=""/>
+      <w:lvlJc w:val="left"/>
+      <w:pPr>
+        <w:ind w:left="5040" w:hanging="360"/>
+      </w:pPr>
+      <w:rPr>
+        <w:rFonts w:ascii="Symbol" w:hAnsi="Symbol" w:hint="default"/>
+      </w:rPr>
+    </w:lvl>
+    <w:lvl w:ilvl="7" w:tplc="10090003" w:tentative="1">
+      <w:start w:val="1"/>
+      <w:numFmt w:val="bullet"/>
+      <w:lvlText w:val="o"/>
+      <w:lvlJc w:val="left"/>
+      <w:pPr>
+        <w:ind w:left="5760" w:hanging="360"/>
+      </w:pPr>
+      <w:rPr>
+        <w:rFonts w:ascii="Courier New" w:hAnsi="Courier New" w:cs="Courier New" w:hint="default"/>
+      </w:rPr>
+    </w:lvl>
+    <w:lvl w:ilvl="8" w:tplc="10090005" w:tentative="1">
+      <w:start w:val="1"/>
+      <w:numFmt w:val="bullet"/>
+      <w:lvlText w:val=""/>
+      <w:lvlJc w:val="left"/>
+      <w:pPr>
+        <w:ind w:left="6480" w:hanging="360"/>
+      </w:pPr>
+      <w:rPr>
+        <w:rFonts w:ascii="Wingdings" w:hAnsi="Wingdings" w:hint="default"/>
+      </w:rPr>
+    </w:lvl>
+  </w:abstractNum>
+  <w:abstractNum w:abstractNumId="6" w15:restartNumberingAfterBreak="0">
     <w:nsid w:val="70E43045"/>
     <w:multiLevelType w:val="singleLevel"/>
     <w:tmpl w:val="206E8A82"/>
@@ -2723,6 +3167,119 @@
       </w:pPr>
       <w:rPr>
         <w:rFonts w:ascii="Times New Roman" w:hAnsi="Times New Roman" w:hint="default"/>
+      </w:rPr>
+    </w:lvl>
+  </w:abstractNum>
+  <w:abstractNum w:abstractNumId="7" w15:restartNumberingAfterBreak="0">
+    <w:nsid w:val="7C146235"/>
+    <w:multiLevelType w:val="hybridMultilevel"/>
+    <w:tmpl w:val="95AEB7BA"/>
+    <w:lvl w:ilvl="0" w:tplc="10090001">
+      <w:start w:val="1"/>
+      <w:numFmt w:val="bullet"/>
+      <w:lvlText w:val=""/>
+      <w:lvlJc w:val="left"/>
+      <w:pPr>
+        <w:ind w:left="720" w:hanging="360"/>
+      </w:pPr>
+      <w:rPr>
+        <w:rFonts w:ascii="Symbol" w:hAnsi="Symbol" w:hint="default"/>
+      </w:rPr>
+    </w:lvl>
+    <w:lvl w:ilvl="1" w:tplc="10090003" w:tentative="1">
+      <w:start w:val="1"/>
+      <w:numFmt w:val="bullet"/>
+      <w:lvlText w:val="o"/>
+      <w:lvlJc w:val="left"/>
+      <w:pPr>
+        <w:ind w:left="1440" w:hanging="360"/>
+      </w:pPr>
+      <w:rPr>
+        <w:rFonts w:ascii="Courier New" w:hAnsi="Courier New" w:cs="Courier New" w:hint="default"/>
+      </w:rPr>
+    </w:lvl>
+    <w:lvl w:ilvl="2" w:tplc="10090005" w:tentative="1">
+      <w:start w:val="1"/>
+      <w:numFmt w:val="bullet"/>
+      <w:lvlText w:val=""/>
+      <w:lvlJc w:val="left"/>
+      <w:pPr>
+        <w:ind w:left="2160" w:hanging="360"/>
+      </w:pPr>
+      <w:rPr>
+        <w:rFonts w:ascii="Wingdings" w:hAnsi="Wingdings" w:hint="default"/>
+      </w:rPr>
+    </w:lvl>
+    <w:lvl w:ilvl="3" w:tplc="10090001" w:tentative="1">
+      <w:start w:val="1"/>
+      <w:numFmt w:val="bullet"/>
+      <w:lvlText w:val=""/>
+      <w:lvlJc w:val="left"/>
+      <w:pPr>
+        <w:ind w:left="2880" w:hanging="360"/>
+      </w:pPr>
+      <w:rPr>
+        <w:rFonts w:ascii="Symbol" w:hAnsi="Symbol" w:hint="default"/>
+      </w:rPr>
+    </w:lvl>
+    <w:lvl w:ilvl="4" w:tplc="10090003" w:tentative="1">
+      <w:start w:val="1"/>
+      <w:numFmt w:val="bullet"/>
+      <w:lvlText w:val="o"/>
+      <w:lvlJc w:val="left"/>
+      <w:pPr>
+        <w:ind w:left="3600" w:hanging="360"/>
+      </w:pPr>
+      <w:rPr>
+        <w:rFonts w:ascii="Courier New" w:hAnsi="Courier New" w:cs="Courier New" w:hint="default"/>
+      </w:rPr>
+    </w:lvl>
+    <w:lvl w:ilvl="5" w:tplc="10090005" w:tentative="1">
+      <w:start w:val="1"/>
+      <w:numFmt w:val="bullet"/>
+      <w:lvlText w:val=""/>
+      <w:lvlJc w:val="left"/>
+      <w:pPr>
+        <w:ind w:left="4320" w:hanging="360"/>
+      </w:pPr>
+      <w:rPr>
+        <w:rFonts w:ascii="Wingdings" w:hAnsi="Wingdings" w:hint="default"/>
+      </w:rPr>
+    </w:lvl>
+    <w:lvl w:ilvl="6" w:tplc="10090001" w:tentative="1">
+      <w:start w:val="1"/>
+      <w:numFmt w:val="bullet"/>
+      <w:lvlText w:val=""/>
+      <w:lvlJc w:val="left"/>
+      <w:pPr>
+        <w:ind w:left="5040" w:hanging="360"/>
+      </w:pPr>
+      <w:rPr>
+        <w:rFonts w:ascii="Symbol" w:hAnsi="Symbol" w:hint="default"/>
+      </w:rPr>
+    </w:lvl>
+    <w:lvl w:ilvl="7" w:tplc="10090003" w:tentative="1">
+      <w:start w:val="1"/>
+      <w:numFmt w:val="bullet"/>
+      <w:lvlText w:val="o"/>
+      <w:lvlJc w:val="left"/>
+      <w:pPr>
+        <w:ind w:left="5760" w:hanging="360"/>
+      </w:pPr>
+      <w:rPr>
+        <w:rFonts w:ascii="Courier New" w:hAnsi="Courier New" w:cs="Courier New" w:hint="default"/>
+      </w:rPr>
+    </w:lvl>
+    <w:lvl w:ilvl="8" w:tplc="10090005" w:tentative="1">
+      <w:start w:val="1"/>
+      <w:numFmt w:val="bullet"/>
+      <w:lvlText w:val=""/>
+      <w:lvlJc w:val="left"/>
+      <w:pPr>
+        <w:ind w:left="6480" w:hanging="360"/>
+      </w:pPr>
+      <w:rPr>
+        <w:rFonts w:ascii="Wingdings" w:hAnsi="Wingdings" w:hint="default"/>
       </w:rPr>
     </w:lvl>
   </w:abstractNum>
@@ -2754,10 +3311,46 @@
     <w:abstractNumId w:val="4"/>
   </w:num>
   <w:num w:numId="5" w16cid:durableId="822425342">
-    <w:abstractNumId w:val="5"/>
+    <w:abstractNumId w:val="6"/>
   </w:num>
   <w:num w:numId="6" w16cid:durableId="861354">
     <w:abstractNumId w:val="3"/>
+  </w:num>
+  <w:num w:numId="7" w16cid:durableId="1049064440">
+    <w:abstractNumId w:val="1"/>
+    <w:lvlOverride w:ilvl="0">
+      <w:startOverride w:val="1"/>
+    </w:lvlOverride>
+    <w:lvlOverride w:ilvl="1">
+      <w:startOverride w:val="1"/>
+    </w:lvlOverride>
+    <w:lvlOverride w:ilvl="2">
+      <w:startOverride w:val="1"/>
+    </w:lvlOverride>
+    <w:lvlOverride w:ilvl="3">
+      <w:startOverride w:val="1"/>
+    </w:lvlOverride>
+    <w:lvlOverride w:ilvl="4">
+      <w:startOverride w:val="1"/>
+    </w:lvlOverride>
+    <w:lvlOverride w:ilvl="5">
+      <w:startOverride w:val="1"/>
+    </w:lvlOverride>
+    <w:lvlOverride w:ilvl="6">
+      <w:startOverride w:val="1"/>
+    </w:lvlOverride>
+    <w:lvlOverride w:ilvl="7">
+      <w:startOverride w:val="1"/>
+    </w:lvlOverride>
+    <w:lvlOverride w:ilvl="8">
+      <w:startOverride w:val="1"/>
+    </w:lvlOverride>
+  </w:num>
+  <w:num w:numId="8" w16cid:durableId="1846360896">
+    <w:abstractNumId w:val="5"/>
+  </w:num>
+  <w:num w:numId="9" w16cid:durableId="1496065379">
+    <w:abstractNumId w:val="7"/>
   </w:num>
 </w:numbering>
 </file>
@@ -3319,7 +3912,8 @@
   </w:style>
   <w:style w:type="character" w:default="1" w:styleId="DefaultParagraphFont">
     <w:name w:val="Default Paragraph Font"/>
-    <w:semiHidden/>
+    <w:uiPriority w:val="1"/>
+    <w:unhideWhenUsed/>
   </w:style>
   <w:style w:type="table" w:default="1" w:styleId="TableNormal">
     <w:name w:val="Normal Table"/>

</xml_diff>